<commit_message>
Lectura de datos y picos R
</commit_message>
<xml_diff>
--- a/a.docx
+++ b/a.docx
@@ -3,8 +3,539 @@
 <w:document xmlns:wpc="http://schemas.microsoft.com/office/word/2010/wordprocessingCanvas" xmlns:cx="http://schemas.microsoft.com/office/drawing/2014/chartex" xmlns:cx1="http://schemas.microsoft.com/office/drawing/2015/9/8/chartex" xmlns:cx2="http://schemas.microsoft.com/office/drawing/2015/10/21/chartex" xmlns:cx3="http://schemas.microsoft.com/office/drawing/2016/5/9/chartex" xmlns:cx4="http://schemas.microsoft.com/office/drawing/2016/5/10/chartex" xmlns:cx5="http://schemas.microsoft.com/office/drawing/2016/5/11/chartex" xmlns:cx6="http://schemas.microsoft.com/office/drawing/2016/5/12/chartex" xmlns:cx7="http://schemas.microsoft.com/office/drawing/2016/5/13/chartex" xmlns:cx8="http://schemas.microsoft.com/office/drawing/2016/5/14/chartex" xmlns:mc="http://schemas.openxmlformats.org/markup-compatibility/2006" xmlns:aink="http://schemas.microsoft.com/office/drawing/2016/ink" xmlns:am3d="http://schemas.microsoft.com/office/drawing/2017/model3d" xmlns:o="urn:schemas-microsoft-com:office:office" xmlns:oel="http://schemas.microsoft.com/office/2019/extlst" xmlns:r="http://schemas.openxmlformats.org/officeDocument/2006/relationships" xmlns:m="http://schemas.openxmlformats.org/officeDocument/2006/math" xmlns:v="urn:schemas-microsoft-com:vml" xmlns:wp14="http://schemas.microsoft.com/office/word/2010/wordprocessingDrawing" xmlns:wp="http://schemas.openxmlformats.org/drawingml/2006/wordprocessingDrawing" xmlns:w10="urn:schemas-microsoft-com:office:word" xmlns:w="http://schemas.openxmlformats.org/wordprocessingml/2006/main" xmlns:w14="http://schemas.microsoft.com/office/word/2010/wordml" xmlns:w15="http://schemas.microsoft.com/office/word/2012/wordml" xmlns:w16cex="http://schemas.microsoft.com/office/word/2018/wordml/cex" xmlns:w16cid="http://schemas.microsoft.com/office/word/2016/wordml/cid" xmlns:w16="http://schemas.microsoft.com/office/word/2018/wordml" xmlns:w16du="http://schemas.microsoft.com/office/word/2023/wordml/word16du" xmlns:w16sdtdh="http://schemas.microsoft.com/office/word/2020/wordml/sdtdatahash" xmlns:w16sdtfl="http://schemas.microsoft.com/office/word/2024/wordml/sdtformatlock" xmlns:w16se="http://schemas.microsoft.com/office/word/2015/wordml/symex" xmlns:wpg="http://schemas.microsoft.com/office/word/2010/wordprocessingGroup" xmlns:wpi="http://schemas.microsoft.com/office/word/2010/wordprocessingInk" xmlns:wne="http://schemas.microsoft.com/office/word/2006/wordml" xmlns:wps="http://schemas.microsoft.com/office/word/2010/wordprocessingShape" mc:Ignorable="w14 w15 w16se w16cid w16 w16cex w16sdtdh w16sdtfl w16du wp14">
   <w:body>
     <w:p>
-      <w:r>
-        <w:t>kjfdsorewj</w:t>
+      <w:pPr>
+        <w:rPr>
+          <w:sz w:val="32"/>
+          <w:szCs w:val="32"/>
+          <w:u w:val="single"/>
+        </w:rPr>
+      </w:pPr>
+      <w:r>
+        <w:rPr>
+          <w:sz w:val="32"/>
+          <w:szCs w:val="32"/>
+          <w:u w:val="single"/>
+        </w:rPr>
+        <w:t>Lectura de datos:</w:t>
+      </w:r>
+    </w:p>
+    <w:p>
+      <w:pPr>
+        <w:spacing w:before="100" w:beforeAutospacing="1" w:after="100" w:afterAutospacing="1" w:line="240" w:lineRule="auto"/>
+        <w:rPr>
+          <w:rFonts w:eastAsia="Times New Roman" w:cs="Times New Roman"/>
+          <w:kern w:val="0"/>
+          <w:lang w:eastAsia="es-ES"/>
+          <w14:ligatures w14:val="none"/>
+        </w:rPr>
+      </w:pPr>
+      <w:r>
+        <w:rPr>
+          <w:rFonts w:eastAsia="Times New Roman" w:cs="Times New Roman"/>
+          <w:kern w:val="0"/>
+          <w:lang w:eastAsia="es-ES"/>
+          <w14:ligatures w14:val="none"/>
+        </w:rPr>
+        <w:t>El archivo .</w:t>
+      </w:r>
+      <w:proofErr w:type="spellStart"/>
+      <w:r>
+        <w:rPr>
+          <w:rFonts w:eastAsia="Times New Roman" w:cs="Times New Roman"/>
+          <w:kern w:val="0"/>
+          <w:lang w:eastAsia="es-ES"/>
+          <w14:ligatures w14:val="none"/>
+        </w:rPr>
+        <w:t>hea</w:t>
+      </w:r>
+      <w:proofErr w:type="spellEnd"/>
+      <w:r>
+        <w:rPr>
+          <w:rFonts w:eastAsia="Times New Roman" w:cs="Times New Roman"/>
+          <w:kern w:val="0"/>
+          <w:lang w:eastAsia="es-ES"/>
+          <w14:ligatures w14:val="none"/>
+        </w:rPr>
+        <w:t xml:space="preserve"> contiene la siguiente información:</w:t>
+      </w:r>
+    </w:p>
+    <w:p>
+      <w:pPr>
+        <w:tabs>
+          <w:tab w:val="left" w:pos="916"/>
+          <w:tab w:val="left" w:pos="1832"/>
+          <w:tab w:val="left" w:pos="2748"/>
+          <w:tab w:val="left" w:pos="3664"/>
+          <w:tab w:val="left" w:pos="4580"/>
+          <w:tab w:val="left" w:pos="5496"/>
+          <w:tab w:val="left" w:pos="6412"/>
+          <w:tab w:val="left" w:pos="7328"/>
+          <w:tab w:val="left" w:pos="8244"/>
+          <w:tab w:val="left" w:pos="9160"/>
+          <w:tab w:val="left" w:pos="10076"/>
+          <w:tab w:val="left" w:pos="10992"/>
+          <w:tab w:val="left" w:pos="11908"/>
+          <w:tab w:val="left" w:pos="12824"/>
+          <w:tab w:val="left" w:pos="13740"/>
+          <w:tab w:val="left" w:pos="14656"/>
+        </w:tabs>
+        <w:spacing w:after="0" w:line="240" w:lineRule="auto"/>
+        <w:rPr>
+          <w:rFonts w:ascii="Courier New" w:eastAsia="Times New Roman" w:hAnsi="Courier New" w:cs="Courier New"/>
+          <w:kern w:val="0"/>
+          <w:sz w:val="20"/>
+          <w:szCs w:val="20"/>
+          <w:lang w:eastAsia="es-ES"/>
+          <w14:ligatures w14:val="none"/>
+        </w:rPr>
+      </w:pPr>
+      <w:r>
+        <w:rPr>
+          <w:rFonts w:ascii="Courier New" w:eastAsia="Times New Roman" w:hAnsi="Courier New" w:cs="Courier New"/>
+          <w:kern w:val="0"/>
+          <w:sz w:val="20"/>
+          <w:szCs w:val="20"/>
+          <w:lang w:eastAsia="es-ES"/>
+          <w14:ligatures w14:val="none"/>
+        </w:rPr>
+        <w:t>ECGPCG0003 2 8000 240000</w:t>
+      </w:r>
+    </w:p>
+    <w:p>
+      <w:pPr>
+        <w:tabs>
+          <w:tab w:val="left" w:pos="916"/>
+          <w:tab w:val="left" w:pos="1832"/>
+          <w:tab w:val="left" w:pos="2748"/>
+          <w:tab w:val="left" w:pos="3664"/>
+          <w:tab w:val="left" w:pos="4580"/>
+          <w:tab w:val="left" w:pos="5496"/>
+          <w:tab w:val="left" w:pos="6412"/>
+          <w:tab w:val="left" w:pos="7328"/>
+          <w:tab w:val="left" w:pos="8244"/>
+          <w:tab w:val="left" w:pos="9160"/>
+          <w:tab w:val="left" w:pos="10076"/>
+          <w:tab w:val="left" w:pos="10992"/>
+          <w:tab w:val="left" w:pos="11908"/>
+          <w:tab w:val="left" w:pos="12824"/>
+          <w:tab w:val="left" w:pos="13740"/>
+          <w:tab w:val="left" w:pos="14656"/>
+        </w:tabs>
+        <w:spacing w:after="0" w:line="240" w:lineRule="auto"/>
+        <w:rPr>
+          <w:rFonts w:ascii="Courier New" w:eastAsia="Times New Roman" w:hAnsi="Courier New" w:cs="Courier New"/>
+          <w:kern w:val="0"/>
+          <w:sz w:val="20"/>
+          <w:szCs w:val="20"/>
+          <w:lang w:eastAsia="es-ES"/>
+          <w14:ligatures w14:val="none"/>
+        </w:rPr>
+      </w:pPr>
+      <w:r>
+        <w:rPr>
+          <w:rFonts w:ascii="Courier New" w:eastAsia="Times New Roman" w:hAnsi="Courier New" w:cs="Courier New"/>
+          <w:kern w:val="0"/>
+          <w:sz w:val="20"/>
+          <w:szCs w:val="20"/>
+          <w:lang w:eastAsia="es-ES"/>
+          <w14:ligatures w14:val="none"/>
+        </w:rPr>
+        <w:t>ECGPCG0003.dat 16 110554.8863(</w:t>
+      </w:r>
+      <w:proofErr w:type="gramStart"/>
+      <w:r>
+        <w:rPr>
+          <w:rFonts w:ascii="Courier New" w:eastAsia="Times New Roman" w:hAnsi="Courier New" w:cs="Courier New"/>
+          <w:kern w:val="0"/>
+          <w:sz w:val="20"/>
+          <w:szCs w:val="20"/>
+          <w:lang w:eastAsia="es-ES"/>
+          <w14:ligatures w14:val="none"/>
+        </w:rPr>
+        <w:t>10634)/</w:t>
+      </w:r>
+      <w:proofErr w:type="spellStart"/>
+      <w:proofErr w:type="gramEnd"/>
+      <w:r>
+        <w:rPr>
+          <w:rFonts w:ascii="Courier New" w:eastAsia="Times New Roman" w:hAnsi="Courier New" w:cs="Courier New"/>
+          <w:kern w:val="0"/>
+          <w:sz w:val="20"/>
+          <w:szCs w:val="20"/>
+          <w:lang w:eastAsia="es-ES"/>
+          <w14:ligatures w14:val="none"/>
+        </w:rPr>
+        <w:t>mV</w:t>
+      </w:r>
+      <w:proofErr w:type="spellEnd"/>
+      <w:r>
+        <w:rPr>
+          <w:rFonts w:ascii="Courier New" w:eastAsia="Times New Roman" w:hAnsi="Courier New" w:cs="Courier New"/>
+          <w:kern w:val="0"/>
+          <w:sz w:val="20"/>
+          <w:szCs w:val="20"/>
+          <w:lang w:eastAsia="es-ES"/>
+          <w14:ligatures w14:val="none"/>
+        </w:rPr>
+        <w:t xml:space="preserve"> 0 0 10148 -14265 0 ECG</w:t>
+      </w:r>
+    </w:p>
+    <w:p>
+      <w:pPr>
+        <w:tabs>
+          <w:tab w:val="left" w:pos="916"/>
+          <w:tab w:val="left" w:pos="1832"/>
+          <w:tab w:val="left" w:pos="2748"/>
+          <w:tab w:val="left" w:pos="3664"/>
+          <w:tab w:val="left" w:pos="4580"/>
+          <w:tab w:val="left" w:pos="5496"/>
+          <w:tab w:val="left" w:pos="6412"/>
+          <w:tab w:val="left" w:pos="7328"/>
+          <w:tab w:val="left" w:pos="8244"/>
+          <w:tab w:val="left" w:pos="9160"/>
+          <w:tab w:val="left" w:pos="10076"/>
+          <w:tab w:val="left" w:pos="10992"/>
+          <w:tab w:val="left" w:pos="11908"/>
+          <w:tab w:val="left" w:pos="12824"/>
+          <w:tab w:val="left" w:pos="13740"/>
+          <w:tab w:val="left" w:pos="14656"/>
+        </w:tabs>
+        <w:spacing w:after="0" w:line="240" w:lineRule="auto"/>
+        <w:rPr>
+          <w:rFonts w:ascii="Courier New" w:eastAsia="Times New Roman" w:hAnsi="Courier New" w:cs="Courier New"/>
+          <w:kern w:val="0"/>
+          <w:sz w:val="20"/>
+          <w:szCs w:val="20"/>
+          <w:lang w:eastAsia="es-ES"/>
+          <w14:ligatures w14:val="none"/>
+        </w:rPr>
+      </w:pPr>
+      <w:r>
+        <w:rPr>
+          <w:rFonts w:ascii="Courier New" w:eastAsia="Times New Roman" w:hAnsi="Courier New" w:cs="Courier New"/>
+          <w:kern w:val="0"/>
+          <w:sz w:val="20"/>
+          <w:szCs w:val="20"/>
+          <w:lang w:eastAsia="es-ES"/>
+          <w14:ligatures w14:val="none"/>
+        </w:rPr>
+        <w:t>ECGPCG0003.dat 16 54162.0791(</w:t>
+      </w:r>
+      <w:proofErr w:type="gramStart"/>
+      <w:r>
+        <w:rPr>
+          <w:rFonts w:ascii="Courier New" w:eastAsia="Times New Roman" w:hAnsi="Courier New" w:cs="Courier New"/>
+          <w:kern w:val="0"/>
+          <w:sz w:val="20"/>
+          <w:szCs w:val="20"/>
+          <w:lang w:eastAsia="es-ES"/>
+          <w14:ligatures w14:val="none"/>
+        </w:rPr>
+        <w:t>5104)/</w:t>
+      </w:r>
+      <w:proofErr w:type="spellStart"/>
+      <w:proofErr w:type="gramEnd"/>
+      <w:r>
+        <w:rPr>
+          <w:rFonts w:ascii="Courier New" w:eastAsia="Times New Roman" w:hAnsi="Courier New" w:cs="Courier New"/>
+          <w:kern w:val="0"/>
+          <w:sz w:val="20"/>
+          <w:szCs w:val="20"/>
+          <w:lang w:eastAsia="es-ES"/>
+          <w14:ligatures w14:val="none"/>
+        </w:rPr>
+        <w:t>mV</w:t>
+      </w:r>
+      <w:proofErr w:type="spellEnd"/>
+      <w:r>
+        <w:rPr>
+          <w:rFonts w:ascii="Courier New" w:eastAsia="Times New Roman" w:hAnsi="Courier New" w:cs="Courier New"/>
+          <w:kern w:val="0"/>
+          <w:sz w:val="20"/>
+          <w:szCs w:val="20"/>
+          <w:lang w:eastAsia="es-ES"/>
+          <w14:ligatures w14:val="none"/>
+        </w:rPr>
+        <w:t xml:space="preserve"> 0 0 2089 6207 0 PCG</w:t>
+      </w:r>
+    </w:p>
+    <w:p/>
+    <w:p>
+      <w:r>
+        <w:t>Cada línea tiene un significado:</w:t>
+      </w:r>
+    </w:p>
+    <w:p>
+      <w:pPr>
+        <w:numPr>
+          <w:ilvl w:val="0"/>
+          <w:numId w:val="2"/>
+        </w:numPr>
+      </w:pPr>
+      <w:r>
+        <w:rPr>
+          <w:b/>
+          <w:bCs/>
+        </w:rPr>
+        <w:t>ECGPCG0003 2 8000 240000</w:t>
+      </w:r>
+    </w:p>
+    <w:p>
+      <w:pPr>
+        <w:numPr>
+          <w:ilvl w:val="1"/>
+          <w:numId w:val="2"/>
+        </w:numPr>
+      </w:pPr>
+      <w:r>
+        <w:t xml:space="preserve">2: Indica que hay </w:t>
+      </w:r>
+      <w:r>
+        <w:rPr>
+          <w:b/>
+          <w:bCs/>
+        </w:rPr>
+        <w:t>dos señales</w:t>
+      </w:r>
+      <w:r>
+        <w:t xml:space="preserve"> en el archivo.</w:t>
+      </w:r>
+    </w:p>
+    <w:p>
+      <w:pPr>
+        <w:numPr>
+          <w:ilvl w:val="1"/>
+          <w:numId w:val="2"/>
+        </w:numPr>
+      </w:pPr>
+      <w:r>
+        <w:t>8000: Frecuencia de muestreo (8000 Hz).</w:t>
+      </w:r>
+    </w:p>
+    <w:p>
+      <w:pPr>
+        <w:numPr>
+          <w:ilvl w:val="1"/>
+          <w:numId w:val="2"/>
+        </w:numPr>
+      </w:pPr>
+      <w:r>
+        <w:t>240000: Cantidad total de muestras en el archivo.</w:t>
+      </w:r>
+    </w:p>
+    <w:p>
+      <w:pPr>
+        <w:numPr>
+          <w:ilvl w:val="0"/>
+          <w:numId w:val="2"/>
+        </w:numPr>
+      </w:pPr>
+      <w:r>
+        <w:rPr>
+          <w:b/>
+          <w:bCs/>
+        </w:rPr>
+        <w:t>ECGPCG0003.dat 16 ... ECG</w:t>
+      </w:r>
+    </w:p>
+    <w:p>
+      <w:pPr>
+        <w:numPr>
+          <w:ilvl w:val="1"/>
+          <w:numId w:val="2"/>
+        </w:numPr>
+      </w:pPr>
+      <w:r>
+        <w:t xml:space="preserve">16: Cada muestra es un entero de </w:t>
+      </w:r>
+      <w:r>
+        <w:rPr>
+          <w:b/>
+          <w:bCs/>
+        </w:rPr>
+        <w:t>16 bits</w:t>
+      </w:r>
+      <w:r>
+        <w:t>.</w:t>
+      </w:r>
+    </w:p>
+    <w:p>
+      <w:pPr>
+        <w:numPr>
+          <w:ilvl w:val="1"/>
+          <w:numId w:val="2"/>
+        </w:numPr>
+      </w:pPr>
+      <w:r>
+        <w:t>ECG: Especifica que esta es la señal de electrocardiograma.</w:t>
+      </w:r>
+    </w:p>
+    <w:p>
+      <w:pPr>
+        <w:numPr>
+          <w:ilvl w:val="0"/>
+          <w:numId w:val="2"/>
+        </w:numPr>
+      </w:pPr>
+      <w:r>
+        <w:rPr>
+          <w:b/>
+          <w:bCs/>
+        </w:rPr>
+        <w:t>ECGPCG0003.dat 16 ... PCG</w:t>
+      </w:r>
+    </w:p>
+    <w:p>
+      <w:pPr>
+        <w:numPr>
+          <w:ilvl w:val="1"/>
+          <w:numId w:val="2"/>
+        </w:numPr>
+      </w:pPr>
+      <w:r>
+        <w:t xml:space="preserve">16: Cada muestra es un entero de </w:t>
+      </w:r>
+      <w:r>
+        <w:rPr>
+          <w:b/>
+          <w:bCs/>
+        </w:rPr>
+        <w:t>16 bits</w:t>
+      </w:r>
+      <w:r>
+        <w:t>.</w:t>
+      </w:r>
+    </w:p>
+    <w:p>
+      <w:pPr>
+        <w:numPr>
+          <w:ilvl w:val="1"/>
+          <w:numId w:val="2"/>
+        </w:numPr>
+      </w:pPr>
+      <w:r>
+        <w:t xml:space="preserve">PCG: Especifica que esta es la señal de </w:t>
+      </w:r>
+      <w:proofErr w:type="spellStart"/>
+      <w:r>
+        <w:t>fonocardiograma</w:t>
+      </w:r>
+      <w:proofErr w:type="spellEnd"/>
+      <w:r>
+        <w:t>.</w:t>
+      </w:r>
+    </w:p>
+    <w:p>
+      <w:r>
+        <w:t>Sabemos que el archivo contiene dos señales intercaladas porque:</w:t>
+      </w:r>
+    </w:p>
+    <w:p>
+      <w:pPr>
+        <w:numPr>
+          <w:ilvl w:val="0"/>
+          <w:numId w:val="3"/>
+        </w:numPr>
+      </w:pPr>
+      <w:r>
+        <w:t>El archivo .</w:t>
+      </w:r>
+      <w:proofErr w:type="spellStart"/>
+      <w:r>
+        <w:t>hea</w:t>
+      </w:r>
+      <w:proofErr w:type="spellEnd"/>
+      <w:r>
+        <w:t xml:space="preserve"> indica que hay </w:t>
+      </w:r>
+      <w:r>
+        <w:rPr>
+          <w:b/>
+          <w:bCs/>
+        </w:rPr>
+        <w:t>2 señales</w:t>
+      </w:r>
+      <w:r>
+        <w:t>.</w:t>
+      </w:r>
+    </w:p>
+    <w:p>
+      <w:pPr>
+        <w:numPr>
+          <w:ilvl w:val="0"/>
+          <w:numId w:val="3"/>
+        </w:numPr>
+      </w:pPr>
+      <w:r>
+        <w:t xml:space="preserve">Las señales están almacenadas en </w:t>
+      </w:r>
+      <w:r>
+        <w:rPr>
+          <w:b/>
+          <w:bCs/>
+        </w:rPr>
+        <w:t>16 bits</w:t>
+      </w:r>
+      <w:r>
+        <w:t xml:space="preserve"> cada una.</w:t>
+      </w:r>
+    </w:p>
+    <w:p>
+      <w:pPr>
+        <w:numPr>
+          <w:ilvl w:val="0"/>
+          <w:numId w:val="3"/>
+        </w:numPr>
+      </w:pPr>
+      <w:r>
+        <w:t xml:space="preserve">En archivos </w:t>
+      </w:r>
+      <w:proofErr w:type="spellStart"/>
+      <w:r>
+        <w:t>PhysioNet</w:t>
+      </w:r>
+      <w:proofErr w:type="spellEnd"/>
+      <w:r>
+        <w:t xml:space="preserve"> con múltiples señales, los datos suelen estar </w:t>
+      </w:r>
+      <w:r>
+        <w:rPr>
+          <w:b/>
+          <w:bCs/>
+        </w:rPr>
+        <w:t>intercalados</w:t>
+      </w:r>
+      <w:r>
+        <w:t>.</w:t>
+      </w:r>
+    </w:p>
+    <w:p>
+      <w:pPr>
+        <w:rPr>
+          <w:sz w:val="24"/>
+          <w:szCs w:val="24"/>
+        </w:rPr>
+      </w:pPr>
+      <w:r>
+        <w:rPr>
+          <w:sz w:val="24"/>
+          <w:szCs w:val="24"/>
+        </w:rPr>
+        <w:t>Creamos el vector de tiempo usando la frecuencia de muestreo.</w:t>
+      </w:r>
+      <w:r>
+        <w:rPr>
+          <w:sz w:val="24"/>
+          <w:szCs w:val="24"/>
+        </w:rPr>
+        <w:t xml:space="preserve"> </w:t>
+      </w:r>
+      <w:r>
+        <w:rPr>
+          <w:sz w:val="24"/>
+          <w:szCs w:val="24"/>
+        </w:rPr>
+        <w:t>Usamos t en el eje X para que la gráfica tenga la escala de tiempo correcta en segundos.</w:t>
       </w:r>
     </w:p>
     <w:sectPr>
@@ -15,6 +546,431 @@
     </w:sectPr>
   </w:body>
 </w:document>
+</file>
+
+<file path=word/numbering.xml><?xml version="1.0" encoding="utf-8"?>
+<w:numbering xmlns:wpc="http://schemas.microsoft.com/office/word/2010/wordprocessingCanvas" xmlns:cx="http://schemas.microsoft.com/office/drawing/2014/chartex" xmlns:cx1="http://schemas.microsoft.com/office/drawing/2015/9/8/chartex" xmlns:cx2="http://schemas.microsoft.com/office/drawing/2015/10/21/chartex" xmlns:cx3="http://schemas.microsoft.com/office/drawing/2016/5/9/chartex" xmlns:cx4="http://schemas.microsoft.com/office/drawing/2016/5/10/chartex" xmlns:cx5="http://schemas.microsoft.com/office/drawing/2016/5/11/chartex" xmlns:cx6="http://schemas.microsoft.com/office/drawing/2016/5/12/chartex" xmlns:cx7="http://schemas.microsoft.com/office/drawing/2016/5/13/chartex" xmlns:cx8="http://schemas.microsoft.com/office/drawing/2016/5/14/chartex" xmlns:mc="http://schemas.openxmlformats.org/markup-compatibility/2006" xmlns:aink="http://schemas.microsoft.com/office/drawing/2016/ink" xmlns:am3d="http://schemas.microsoft.com/office/drawing/2017/model3d" xmlns:o="urn:schemas-microsoft-com:office:office" xmlns:oel="http://schemas.microsoft.com/office/2019/extlst" xmlns:r="http://schemas.openxmlformats.org/officeDocument/2006/relationships" xmlns:m="http://schemas.openxmlformats.org/officeDocument/2006/math" xmlns:v="urn:schemas-microsoft-com:vml" xmlns:wp14="http://schemas.microsoft.com/office/word/2010/wordprocessingDrawing" xmlns:wp="http://schemas.openxmlformats.org/drawingml/2006/wordprocessingDrawing" xmlns:w10="urn:schemas-microsoft-com:office:word" xmlns:w="http://schemas.openxmlformats.org/wordprocessingml/2006/main" xmlns:w14="http://schemas.microsoft.com/office/word/2010/wordml" xmlns:w15="http://schemas.microsoft.com/office/word/2012/wordml" xmlns:w16cex="http://schemas.microsoft.com/office/word/2018/wordml/cex" xmlns:w16cid="http://schemas.microsoft.com/office/word/2016/wordml/cid" xmlns:w16="http://schemas.microsoft.com/office/word/2018/wordml" xmlns:w16du="http://schemas.microsoft.com/office/word/2023/wordml/word16du" xmlns:w16sdtdh="http://schemas.microsoft.com/office/word/2020/wordml/sdtdatahash" xmlns:w16sdtfl="http://schemas.microsoft.com/office/word/2024/wordml/sdtformatlock" xmlns:w16se="http://schemas.microsoft.com/office/word/2015/wordml/symex" xmlns:wpg="http://schemas.microsoft.com/office/word/2010/wordprocessingGroup" xmlns:wpi="http://schemas.microsoft.com/office/word/2010/wordprocessingInk" xmlns:wne="http://schemas.microsoft.com/office/word/2006/wordml" xmlns:wps="http://schemas.microsoft.com/office/word/2010/wordprocessingShape" mc:Ignorable="w14 w15 w16se w16cid w16 w16cex w16sdtdh w16sdtfl w16du wp14">
+  <w:abstractNum w:abstractNumId="0" w15:restartNumberingAfterBreak="0">
+    <w:nsid w:val="19F74FDF"/>
+    <w:multiLevelType w:val="multilevel"/>
+    <w:tmpl w:val="E9A4EE8E"/>
+    <w:lvl w:ilvl="0">
+      <w:start w:val="1"/>
+      <w:numFmt w:val="bullet"/>
+      <w:lvlText w:val=""/>
+      <w:lvlJc w:val="left"/>
+      <w:pPr>
+        <w:tabs>
+          <w:tab w:val="num" w:pos="720"/>
+        </w:tabs>
+        <w:ind w:left="720" w:hanging="360"/>
+      </w:pPr>
+      <w:rPr>
+        <w:rFonts w:ascii="Symbol" w:hAnsi="Symbol" w:hint="default"/>
+        <w:sz w:val="20"/>
+      </w:rPr>
+    </w:lvl>
+    <w:lvl w:ilvl="1">
+      <w:start w:val="1"/>
+      <w:numFmt w:val="bullet"/>
+      <w:lvlText w:val="o"/>
+      <w:lvlJc w:val="left"/>
+      <w:pPr>
+        <w:tabs>
+          <w:tab w:val="num" w:pos="1440"/>
+        </w:tabs>
+        <w:ind w:left="1440" w:hanging="360"/>
+      </w:pPr>
+      <w:rPr>
+        <w:rFonts w:ascii="Courier New" w:hAnsi="Courier New" w:hint="default"/>
+        <w:sz w:val="20"/>
+      </w:rPr>
+    </w:lvl>
+    <w:lvl w:ilvl="2" w:tentative="1">
+      <w:start w:val="1"/>
+      <w:numFmt w:val="bullet"/>
+      <w:lvlText w:val=""/>
+      <w:lvlJc w:val="left"/>
+      <w:pPr>
+        <w:tabs>
+          <w:tab w:val="num" w:pos="2160"/>
+        </w:tabs>
+        <w:ind w:left="2160" w:hanging="360"/>
+      </w:pPr>
+      <w:rPr>
+        <w:rFonts w:ascii="Wingdings" w:hAnsi="Wingdings" w:hint="default"/>
+        <w:sz w:val="20"/>
+      </w:rPr>
+    </w:lvl>
+    <w:lvl w:ilvl="3" w:tentative="1">
+      <w:start w:val="1"/>
+      <w:numFmt w:val="bullet"/>
+      <w:lvlText w:val=""/>
+      <w:lvlJc w:val="left"/>
+      <w:pPr>
+        <w:tabs>
+          <w:tab w:val="num" w:pos="2880"/>
+        </w:tabs>
+        <w:ind w:left="2880" w:hanging="360"/>
+      </w:pPr>
+      <w:rPr>
+        <w:rFonts w:ascii="Wingdings" w:hAnsi="Wingdings" w:hint="default"/>
+        <w:sz w:val="20"/>
+      </w:rPr>
+    </w:lvl>
+    <w:lvl w:ilvl="4" w:tentative="1">
+      <w:start w:val="1"/>
+      <w:numFmt w:val="bullet"/>
+      <w:lvlText w:val=""/>
+      <w:lvlJc w:val="left"/>
+      <w:pPr>
+        <w:tabs>
+          <w:tab w:val="num" w:pos="3600"/>
+        </w:tabs>
+        <w:ind w:left="3600" w:hanging="360"/>
+      </w:pPr>
+      <w:rPr>
+        <w:rFonts w:ascii="Wingdings" w:hAnsi="Wingdings" w:hint="default"/>
+        <w:sz w:val="20"/>
+      </w:rPr>
+    </w:lvl>
+    <w:lvl w:ilvl="5" w:tentative="1">
+      <w:start w:val="1"/>
+      <w:numFmt w:val="bullet"/>
+      <w:lvlText w:val=""/>
+      <w:lvlJc w:val="left"/>
+      <w:pPr>
+        <w:tabs>
+          <w:tab w:val="num" w:pos="4320"/>
+        </w:tabs>
+        <w:ind w:left="4320" w:hanging="360"/>
+      </w:pPr>
+      <w:rPr>
+        <w:rFonts w:ascii="Wingdings" w:hAnsi="Wingdings" w:hint="default"/>
+        <w:sz w:val="20"/>
+      </w:rPr>
+    </w:lvl>
+    <w:lvl w:ilvl="6" w:tentative="1">
+      <w:start w:val="1"/>
+      <w:numFmt w:val="bullet"/>
+      <w:lvlText w:val=""/>
+      <w:lvlJc w:val="left"/>
+      <w:pPr>
+        <w:tabs>
+          <w:tab w:val="num" w:pos="5040"/>
+        </w:tabs>
+        <w:ind w:left="5040" w:hanging="360"/>
+      </w:pPr>
+      <w:rPr>
+        <w:rFonts w:ascii="Wingdings" w:hAnsi="Wingdings" w:hint="default"/>
+        <w:sz w:val="20"/>
+      </w:rPr>
+    </w:lvl>
+    <w:lvl w:ilvl="7" w:tentative="1">
+      <w:start w:val="1"/>
+      <w:numFmt w:val="bullet"/>
+      <w:lvlText w:val=""/>
+      <w:lvlJc w:val="left"/>
+      <w:pPr>
+        <w:tabs>
+          <w:tab w:val="num" w:pos="5760"/>
+        </w:tabs>
+        <w:ind w:left="5760" w:hanging="360"/>
+      </w:pPr>
+      <w:rPr>
+        <w:rFonts w:ascii="Wingdings" w:hAnsi="Wingdings" w:hint="default"/>
+        <w:sz w:val="20"/>
+      </w:rPr>
+    </w:lvl>
+    <w:lvl w:ilvl="8" w:tentative="1">
+      <w:start w:val="1"/>
+      <w:numFmt w:val="bullet"/>
+      <w:lvlText w:val=""/>
+      <w:lvlJc w:val="left"/>
+      <w:pPr>
+        <w:tabs>
+          <w:tab w:val="num" w:pos="6480"/>
+        </w:tabs>
+        <w:ind w:left="6480" w:hanging="360"/>
+      </w:pPr>
+      <w:rPr>
+        <w:rFonts w:ascii="Wingdings" w:hAnsi="Wingdings" w:hint="default"/>
+        <w:sz w:val="20"/>
+      </w:rPr>
+    </w:lvl>
+  </w:abstractNum>
+  <w:abstractNum w:abstractNumId="1" w15:restartNumberingAfterBreak="0">
+    <w:nsid w:val="206F79AC"/>
+    <w:multiLevelType w:val="multilevel"/>
+    <w:tmpl w:val="15D8671C"/>
+    <w:lvl w:ilvl="0">
+      <w:start w:val="1"/>
+      <w:numFmt w:val="bullet"/>
+      <w:lvlText w:val=""/>
+      <w:lvlJc w:val="left"/>
+      <w:pPr>
+        <w:tabs>
+          <w:tab w:val="num" w:pos="720"/>
+        </w:tabs>
+        <w:ind w:left="720" w:hanging="360"/>
+      </w:pPr>
+      <w:rPr>
+        <w:rFonts w:ascii="Symbol" w:hAnsi="Symbol" w:hint="default"/>
+        <w:sz w:val="20"/>
+      </w:rPr>
+    </w:lvl>
+    <w:lvl w:ilvl="1">
+      <w:start w:val="1"/>
+      <w:numFmt w:val="bullet"/>
+      <w:lvlText w:val="o"/>
+      <w:lvlJc w:val="left"/>
+      <w:pPr>
+        <w:tabs>
+          <w:tab w:val="num" w:pos="1440"/>
+        </w:tabs>
+        <w:ind w:left="1440" w:hanging="360"/>
+      </w:pPr>
+      <w:rPr>
+        <w:rFonts w:ascii="Courier New" w:hAnsi="Courier New" w:hint="default"/>
+        <w:sz w:val="20"/>
+      </w:rPr>
+    </w:lvl>
+    <w:lvl w:ilvl="2" w:tentative="1">
+      <w:start w:val="1"/>
+      <w:numFmt w:val="bullet"/>
+      <w:lvlText w:val=""/>
+      <w:lvlJc w:val="left"/>
+      <w:pPr>
+        <w:tabs>
+          <w:tab w:val="num" w:pos="2160"/>
+        </w:tabs>
+        <w:ind w:left="2160" w:hanging="360"/>
+      </w:pPr>
+      <w:rPr>
+        <w:rFonts w:ascii="Wingdings" w:hAnsi="Wingdings" w:hint="default"/>
+        <w:sz w:val="20"/>
+      </w:rPr>
+    </w:lvl>
+    <w:lvl w:ilvl="3" w:tentative="1">
+      <w:start w:val="1"/>
+      <w:numFmt w:val="bullet"/>
+      <w:lvlText w:val=""/>
+      <w:lvlJc w:val="left"/>
+      <w:pPr>
+        <w:tabs>
+          <w:tab w:val="num" w:pos="2880"/>
+        </w:tabs>
+        <w:ind w:left="2880" w:hanging="360"/>
+      </w:pPr>
+      <w:rPr>
+        <w:rFonts w:ascii="Wingdings" w:hAnsi="Wingdings" w:hint="default"/>
+        <w:sz w:val="20"/>
+      </w:rPr>
+    </w:lvl>
+    <w:lvl w:ilvl="4" w:tentative="1">
+      <w:start w:val="1"/>
+      <w:numFmt w:val="bullet"/>
+      <w:lvlText w:val=""/>
+      <w:lvlJc w:val="left"/>
+      <w:pPr>
+        <w:tabs>
+          <w:tab w:val="num" w:pos="3600"/>
+        </w:tabs>
+        <w:ind w:left="3600" w:hanging="360"/>
+      </w:pPr>
+      <w:rPr>
+        <w:rFonts w:ascii="Wingdings" w:hAnsi="Wingdings" w:hint="default"/>
+        <w:sz w:val="20"/>
+      </w:rPr>
+    </w:lvl>
+    <w:lvl w:ilvl="5" w:tentative="1">
+      <w:start w:val="1"/>
+      <w:numFmt w:val="bullet"/>
+      <w:lvlText w:val=""/>
+      <w:lvlJc w:val="left"/>
+      <w:pPr>
+        <w:tabs>
+          <w:tab w:val="num" w:pos="4320"/>
+        </w:tabs>
+        <w:ind w:left="4320" w:hanging="360"/>
+      </w:pPr>
+      <w:rPr>
+        <w:rFonts w:ascii="Wingdings" w:hAnsi="Wingdings" w:hint="default"/>
+        <w:sz w:val="20"/>
+      </w:rPr>
+    </w:lvl>
+    <w:lvl w:ilvl="6" w:tentative="1">
+      <w:start w:val="1"/>
+      <w:numFmt w:val="bullet"/>
+      <w:lvlText w:val=""/>
+      <w:lvlJc w:val="left"/>
+      <w:pPr>
+        <w:tabs>
+          <w:tab w:val="num" w:pos="5040"/>
+        </w:tabs>
+        <w:ind w:left="5040" w:hanging="360"/>
+      </w:pPr>
+      <w:rPr>
+        <w:rFonts w:ascii="Wingdings" w:hAnsi="Wingdings" w:hint="default"/>
+        <w:sz w:val="20"/>
+      </w:rPr>
+    </w:lvl>
+    <w:lvl w:ilvl="7" w:tentative="1">
+      <w:start w:val="1"/>
+      <w:numFmt w:val="bullet"/>
+      <w:lvlText w:val=""/>
+      <w:lvlJc w:val="left"/>
+      <w:pPr>
+        <w:tabs>
+          <w:tab w:val="num" w:pos="5760"/>
+        </w:tabs>
+        <w:ind w:left="5760" w:hanging="360"/>
+      </w:pPr>
+      <w:rPr>
+        <w:rFonts w:ascii="Wingdings" w:hAnsi="Wingdings" w:hint="default"/>
+        <w:sz w:val="20"/>
+      </w:rPr>
+    </w:lvl>
+    <w:lvl w:ilvl="8" w:tentative="1">
+      <w:start w:val="1"/>
+      <w:numFmt w:val="bullet"/>
+      <w:lvlText w:val=""/>
+      <w:lvlJc w:val="left"/>
+      <w:pPr>
+        <w:tabs>
+          <w:tab w:val="num" w:pos="6480"/>
+        </w:tabs>
+        <w:ind w:left="6480" w:hanging="360"/>
+      </w:pPr>
+      <w:rPr>
+        <w:rFonts w:ascii="Wingdings" w:hAnsi="Wingdings" w:hint="default"/>
+        <w:sz w:val="20"/>
+      </w:rPr>
+    </w:lvl>
+  </w:abstractNum>
+  <w:abstractNum w:abstractNumId="2" w15:restartNumberingAfterBreak="0">
+    <w:nsid w:val="456D209D"/>
+    <w:multiLevelType w:val="multilevel"/>
+    <w:tmpl w:val="9C0270F0"/>
+    <w:lvl w:ilvl="0">
+      <w:start w:val="1"/>
+      <w:numFmt w:val="decimal"/>
+      <w:lvlText w:val="%1."/>
+      <w:lvlJc w:val="left"/>
+      <w:pPr>
+        <w:tabs>
+          <w:tab w:val="num" w:pos="720"/>
+        </w:tabs>
+        <w:ind w:left="720" w:hanging="360"/>
+      </w:pPr>
+    </w:lvl>
+    <w:lvl w:ilvl="1" w:tentative="1">
+      <w:start w:val="1"/>
+      <w:numFmt w:val="decimal"/>
+      <w:lvlText w:val="%2."/>
+      <w:lvlJc w:val="left"/>
+      <w:pPr>
+        <w:tabs>
+          <w:tab w:val="num" w:pos="1440"/>
+        </w:tabs>
+        <w:ind w:left="1440" w:hanging="360"/>
+      </w:pPr>
+    </w:lvl>
+    <w:lvl w:ilvl="2" w:tentative="1">
+      <w:start w:val="1"/>
+      <w:numFmt w:val="decimal"/>
+      <w:lvlText w:val="%3."/>
+      <w:lvlJc w:val="left"/>
+      <w:pPr>
+        <w:tabs>
+          <w:tab w:val="num" w:pos="2160"/>
+        </w:tabs>
+        <w:ind w:left="2160" w:hanging="360"/>
+      </w:pPr>
+    </w:lvl>
+    <w:lvl w:ilvl="3" w:tentative="1">
+      <w:start w:val="1"/>
+      <w:numFmt w:val="decimal"/>
+      <w:lvlText w:val="%4."/>
+      <w:lvlJc w:val="left"/>
+      <w:pPr>
+        <w:tabs>
+          <w:tab w:val="num" w:pos="2880"/>
+        </w:tabs>
+        <w:ind w:left="2880" w:hanging="360"/>
+      </w:pPr>
+    </w:lvl>
+    <w:lvl w:ilvl="4" w:tentative="1">
+      <w:start w:val="1"/>
+      <w:numFmt w:val="decimal"/>
+      <w:lvlText w:val="%5."/>
+      <w:lvlJc w:val="left"/>
+      <w:pPr>
+        <w:tabs>
+          <w:tab w:val="num" w:pos="3600"/>
+        </w:tabs>
+        <w:ind w:left="3600" w:hanging="360"/>
+      </w:pPr>
+    </w:lvl>
+    <w:lvl w:ilvl="5" w:tentative="1">
+      <w:start w:val="1"/>
+      <w:numFmt w:val="decimal"/>
+      <w:lvlText w:val="%6."/>
+      <w:lvlJc w:val="left"/>
+      <w:pPr>
+        <w:tabs>
+          <w:tab w:val="num" w:pos="4320"/>
+        </w:tabs>
+        <w:ind w:left="4320" w:hanging="360"/>
+      </w:pPr>
+    </w:lvl>
+    <w:lvl w:ilvl="6" w:tentative="1">
+      <w:start w:val="1"/>
+      <w:numFmt w:val="decimal"/>
+      <w:lvlText w:val="%7."/>
+      <w:lvlJc w:val="left"/>
+      <w:pPr>
+        <w:tabs>
+          <w:tab w:val="num" w:pos="5040"/>
+        </w:tabs>
+        <w:ind w:left="5040" w:hanging="360"/>
+      </w:pPr>
+    </w:lvl>
+    <w:lvl w:ilvl="7" w:tentative="1">
+      <w:start w:val="1"/>
+      <w:numFmt w:val="decimal"/>
+      <w:lvlText w:val="%8."/>
+      <w:lvlJc w:val="left"/>
+      <w:pPr>
+        <w:tabs>
+          <w:tab w:val="num" w:pos="5760"/>
+        </w:tabs>
+        <w:ind w:left="5760" w:hanging="360"/>
+      </w:pPr>
+    </w:lvl>
+    <w:lvl w:ilvl="8" w:tentative="1">
+      <w:start w:val="1"/>
+      <w:numFmt w:val="decimal"/>
+      <w:lvlText w:val="%9."/>
+      <w:lvlJc w:val="left"/>
+      <w:pPr>
+        <w:tabs>
+          <w:tab w:val="num" w:pos="6480"/>
+        </w:tabs>
+        <w:ind w:left="6480" w:hanging="360"/>
+      </w:pPr>
+    </w:lvl>
+  </w:abstractNum>
+  <w:num w:numId="1" w16cid:durableId="461925211">
+    <w:abstractNumId w:val="1"/>
+  </w:num>
+  <w:num w:numId="2" w16cid:durableId="514423409">
+    <w:abstractNumId w:val="0"/>
+  </w:num>
+  <w:num w:numId="3" w16cid:durableId="23487359">
+    <w:abstractNumId w:val="2"/>
+  </w:num>
+</w:numbering>
 </file>
 
 <file path=word/styles.xml><?xml version="1.0" encoding="utf-8"?>
@@ -620,7 +1576,6 @@
   <w:style w:type="character" w:default="1" w:styleId="Fuentedeprrafopredeter">
     <w:name w:val="Default Paragraph Font"/>
     <w:uiPriority w:val="1"/>
-    <w:semiHidden/>
     <w:unhideWhenUsed/>
   </w:style>
   <w:style w:type="table" w:default="1" w:styleId="Tablanormal">

</xml_diff>